<commit_message>
Agregue comentarios al codigo y modifique el .docx con documentacion
</commit_message>
<xml_diff>
--- a/ProyectoIntegrador_ ElKoto.docx
+++ b/ProyectoIntegrador_ ElKoto.docx
@@ -1,6 +1,6 @@
 
 <file path=word/document.xml><?xml version="1.0" encoding="utf-8"?>
-<w:document xmlns:wpc="http://schemas.microsoft.com/office/word/2010/wordprocessingCanvas" xmlns:cx="http://schemas.microsoft.com/office/drawing/2014/chartex" xmlns:cx1="http://schemas.microsoft.com/office/drawing/2015/9/8/chartex" xmlns:cx2="http://schemas.microsoft.com/office/drawing/2015/10/21/chartex" xmlns:cx3="http://schemas.microsoft.com/office/drawing/2016/5/9/chartex" xmlns:cx4="http://schemas.microsoft.com/office/drawing/2016/5/10/chartex" xmlns:cx5="http://schemas.microsoft.com/office/drawing/2016/5/11/chartex" xmlns:cx6="http://schemas.microsoft.com/office/drawing/2016/5/12/chartex" xmlns:cx7="http://schemas.microsoft.com/office/drawing/2016/5/13/chartex" xmlns:cx8="http://schemas.microsoft.com/office/drawing/2016/5/14/chartex" xmlns:mc="http://schemas.openxmlformats.org/markup-compatibility/2006" xmlns:aink="http://schemas.microsoft.com/office/drawing/2016/ink" xmlns:am3d="http://schemas.microsoft.com/office/drawing/2017/model3d" xmlns:o="urn:schemas-microsoft-com:office:office" xmlns:r="http://schemas.openxmlformats.org/officeDocument/2006/relationships" xmlns:m="http://schemas.openxmlformats.org/officeDocument/2006/math" xmlns:v="urn:schemas-microsoft-com:vml" xmlns:wp14="http://schemas.microsoft.com/office/word/2010/wordprocessingDrawing" xmlns:wp="http://schemas.openxmlformats.org/drawingml/2006/wordprocessingDrawing" xmlns:w10="urn:schemas-microsoft-com:office:word" xmlns:w="http://schemas.openxmlformats.org/wordprocessingml/2006/main" xmlns:w14="http://schemas.microsoft.com/office/word/2010/wordml" xmlns:w15="http://schemas.microsoft.com/office/word/2012/wordml" xmlns:w16cex="http://schemas.microsoft.com/office/word/2018/wordml/cex" xmlns:w16cid="http://schemas.microsoft.com/office/word/2016/wordml/cid" xmlns:w16="http://schemas.microsoft.com/office/word/2018/wordml" xmlns:w16sdtdh="http://schemas.microsoft.com/office/word/2020/wordml/sdtdatahash" xmlns:w16se="http://schemas.microsoft.com/office/word/2015/wordml/symex" xmlns:wpg="http://schemas.microsoft.com/office/word/2010/wordprocessingGroup" xmlns:wpi="http://schemas.microsoft.com/office/word/2010/wordprocessingInk" xmlns:wne="http://schemas.microsoft.com/office/word/2006/wordml" xmlns:wps="http://schemas.microsoft.com/office/word/2010/wordprocessingShape" mc:Ignorable="w14 w15 w16se w16cid w16 w16cex w16sdtdh wp14">
+<w:document xmlns:wpc="http://schemas.microsoft.com/office/word/2010/wordprocessingCanvas" xmlns:cx="http://schemas.microsoft.com/office/drawing/2014/chartex" xmlns:cx1="http://schemas.microsoft.com/office/drawing/2015/9/8/chartex" xmlns:cx2="http://schemas.microsoft.com/office/drawing/2015/10/21/chartex" xmlns:cx3="http://schemas.microsoft.com/office/drawing/2016/5/9/chartex" xmlns:cx4="http://schemas.microsoft.com/office/drawing/2016/5/10/chartex" xmlns:cx5="http://schemas.microsoft.com/office/drawing/2016/5/11/chartex" xmlns:cx6="http://schemas.microsoft.com/office/drawing/2016/5/12/chartex" xmlns:cx7="http://schemas.microsoft.com/office/drawing/2016/5/13/chartex" xmlns:cx8="http://schemas.microsoft.com/office/drawing/2016/5/14/chartex" xmlns:mc="http://schemas.openxmlformats.org/markup-compatibility/2006" xmlns:aink="http://schemas.microsoft.com/office/drawing/2016/ink" xmlns:am3d="http://schemas.microsoft.com/office/drawing/2017/model3d" xmlns:o="urn:schemas-microsoft-com:office:office" xmlns:oel="http://schemas.microsoft.com/office/2019/extlst" xmlns:r="http://schemas.openxmlformats.org/officeDocument/2006/relationships" xmlns:m="http://schemas.openxmlformats.org/officeDocument/2006/math" xmlns:v="urn:schemas-microsoft-com:vml" xmlns:wp14="http://schemas.microsoft.com/office/word/2010/wordprocessingDrawing" xmlns:wp="http://schemas.openxmlformats.org/drawingml/2006/wordprocessingDrawing" xmlns:w10="urn:schemas-microsoft-com:office:word" xmlns:w="http://schemas.openxmlformats.org/wordprocessingml/2006/main" xmlns:w14="http://schemas.microsoft.com/office/word/2010/wordml" xmlns:w15="http://schemas.microsoft.com/office/word/2012/wordml" xmlns:w16cex="http://schemas.microsoft.com/office/word/2018/wordml/cex" xmlns:w16cid="http://schemas.microsoft.com/office/word/2016/wordml/cid" xmlns:w16="http://schemas.microsoft.com/office/word/2018/wordml" xmlns:w16du="http://schemas.microsoft.com/office/word/2023/wordml/word16du" xmlns:w16sdtdh="http://schemas.microsoft.com/office/word/2020/wordml/sdtdatahash" xmlns:w16se="http://schemas.microsoft.com/office/word/2015/wordml/symex" xmlns:wpg="http://schemas.microsoft.com/office/word/2010/wordprocessingGroup" xmlns:wpi="http://schemas.microsoft.com/office/word/2010/wordprocessingInk" xmlns:wne="http://schemas.microsoft.com/office/word/2006/wordml" xmlns:wps="http://schemas.microsoft.com/office/word/2010/wordprocessingShape" mc:Ignorable="w14 w15 w16se w16cid w16 w16cex w16sdtdh w16du wp14">
   <w:body>
     <w:p>
       <w:pPr>
@@ -116,23 +116,13 @@
           <w:lang w:val="es-ES"/>
         </w:rPr>
       </w:pPr>
-      <w:proofErr w:type="spellStart"/>
       <w:r>
         <w:rPr>
           <w:sz w:val="28"/>
           <w:szCs w:val="28"/>
           <w:lang w:val="es-ES"/>
         </w:rPr>
-        <w:t>Ivan</w:t>
-      </w:r>
-      <w:proofErr w:type="spellEnd"/>
-      <w:r>
-        <w:rPr>
-          <w:sz w:val="28"/>
-          <w:szCs w:val="28"/>
-          <w:lang w:val="es-ES"/>
-        </w:rPr>
-        <w:t xml:space="preserve"> Cao</w:t>
+        <w:t>Ivan Cao</w:t>
       </w:r>
     </w:p>
     <w:p>
@@ -365,6 +355,781 @@
         </w:rPr>
         <w:t>Creación de estadísticas generales, como cantidad de ventas, facturación, productos más vendidos.</w:t>
       </w:r>
+    </w:p>
+    <w:p>
+      <w:pPr>
+        <w:rPr>
+          <w:sz w:val="24"/>
+          <w:szCs w:val="24"/>
+          <w:lang w:val="es-ES"/>
+        </w:rPr>
+      </w:pPr>
+    </w:p>
+    <w:p>
+      <w:pPr>
+        <w:rPr>
+          <w:b/>
+          <w:bCs/>
+          <w:sz w:val="24"/>
+          <w:szCs w:val="24"/>
+          <w:lang w:val="es-ES"/>
+        </w:rPr>
+      </w:pPr>
+      <w:r>
+        <w:rPr>
+          <w:b/>
+          <w:bCs/>
+          <w:sz w:val="24"/>
+          <w:szCs w:val="24"/>
+          <w:lang w:val="es-ES"/>
+        </w:rPr>
+        <w:t>Funcionalidades Implementadas:</w:t>
+      </w:r>
+    </w:p>
+    <w:p>
+      <w:pPr>
+        <w:numPr>
+          <w:ilvl w:val="0"/>
+          <w:numId w:val="3"/>
+        </w:numPr>
+        <w:rPr>
+          <w:sz w:val="24"/>
+          <w:szCs w:val="24"/>
+          <w:lang w:val="es-ES"/>
+        </w:rPr>
+      </w:pPr>
+      <w:r>
+        <w:rPr>
+          <w:b/>
+          <w:bCs/>
+          <w:sz w:val="24"/>
+          <w:szCs w:val="24"/>
+          <w:lang w:val="es-ES"/>
+        </w:rPr>
+        <w:t>Menú Principal</w:t>
+      </w:r>
+      <w:r>
+        <w:rPr>
+          <w:sz w:val="24"/>
+          <w:szCs w:val="24"/>
+          <w:lang w:val="es-ES"/>
+        </w:rPr>
+        <w:t>:</w:t>
+      </w:r>
+    </w:p>
+    <w:p>
+      <w:pPr>
+        <w:numPr>
+          <w:ilvl w:val="1"/>
+          <w:numId w:val="3"/>
+        </w:numPr>
+        <w:rPr>
+          <w:sz w:val="24"/>
+          <w:szCs w:val="24"/>
+          <w:lang w:val="es-ES"/>
+        </w:rPr>
+      </w:pPr>
+      <w:r>
+        <w:rPr>
+          <w:sz w:val="24"/>
+          <w:szCs w:val="24"/>
+          <w:lang w:val="es-ES"/>
+        </w:rPr>
+        <w:t>El programa presenta un menú interactivo que permite al usuario navegar por las opciones.</w:t>
+      </w:r>
+    </w:p>
+    <w:p>
+      <w:pPr>
+        <w:numPr>
+          <w:ilvl w:val="1"/>
+          <w:numId w:val="3"/>
+        </w:numPr>
+        <w:rPr>
+          <w:sz w:val="24"/>
+          <w:szCs w:val="24"/>
+          <w:lang w:val="es-ES"/>
+        </w:rPr>
+      </w:pPr>
+      <w:r>
+        <w:rPr>
+          <w:sz w:val="24"/>
+          <w:szCs w:val="24"/>
+          <w:lang w:val="es-ES"/>
+        </w:rPr>
+        <w:t>Opciones disponibles:</w:t>
+      </w:r>
+    </w:p>
+    <w:p>
+      <w:pPr>
+        <w:numPr>
+          <w:ilvl w:val="2"/>
+          <w:numId w:val="3"/>
+        </w:numPr>
+        <w:rPr>
+          <w:sz w:val="24"/>
+          <w:szCs w:val="24"/>
+          <w:lang w:val="es-ES"/>
+        </w:rPr>
+      </w:pPr>
+      <w:r>
+        <w:rPr>
+          <w:sz w:val="24"/>
+          <w:szCs w:val="24"/>
+          <w:lang w:val="es-ES"/>
+        </w:rPr>
+        <w:t>Consultar información de productos.</w:t>
+      </w:r>
+    </w:p>
+    <w:p>
+      <w:pPr>
+        <w:numPr>
+          <w:ilvl w:val="2"/>
+          <w:numId w:val="3"/>
+        </w:numPr>
+        <w:rPr>
+          <w:sz w:val="24"/>
+          <w:szCs w:val="24"/>
+          <w:lang w:val="es-ES"/>
+        </w:rPr>
+      </w:pPr>
+      <w:r>
+        <w:rPr>
+          <w:sz w:val="24"/>
+          <w:szCs w:val="24"/>
+          <w:lang w:val="es-ES"/>
+        </w:rPr>
+        <w:t>Alta, baja y modificación (ABM) de productos.</w:t>
+      </w:r>
+    </w:p>
+    <w:p>
+      <w:pPr>
+        <w:numPr>
+          <w:ilvl w:val="2"/>
+          <w:numId w:val="3"/>
+        </w:numPr>
+        <w:rPr>
+          <w:sz w:val="24"/>
+          <w:szCs w:val="24"/>
+          <w:lang w:val="es-ES"/>
+        </w:rPr>
+      </w:pPr>
+      <w:r>
+        <w:rPr>
+          <w:sz w:val="24"/>
+          <w:szCs w:val="24"/>
+          <w:lang w:val="es-ES"/>
+        </w:rPr>
+        <w:t>Funciones de caja.</w:t>
+      </w:r>
+    </w:p>
+    <w:p>
+      <w:pPr>
+        <w:numPr>
+          <w:ilvl w:val="2"/>
+          <w:numId w:val="3"/>
+        </w:numPr>
+        <w:rPr>
+          <w:sz w:val="24"/>
+          <w:szCs w:val="24"/>
+          <w:lang w:val="es-ES"/>
+        </w:rPr>
+      </w:pPr>
+      <w:r>
+        <w:rPr>
+          <w:sz w:val="24"/>
+          <w:szCs w:val="24"/>
+          <w:lang w:val="es-ES"/>
+        </w:rPr>
+        <w:lastRenderedPageBreak/>
+        <w:t>Generación de estadísticas.</w:t>
+      </w:r>
+    </w:p>
+    <w:p>
+      <w:pPr>
+        <w:numPr>
+          <w:ilvl w:val="2"/>
+          <w:numId w:val="3"/>
+        </w:numPr>
+        <w:rPr>
+          <w:sz w:val="24"/>
+          <w:szCs w:val="24"/>
+          <w:lang w:val="es-ES"/>
+        </w:rPr>
+      </w:pPr>
+      <w:r>
+        <w:rPr>
+          <w:sz w:val="24"/>
+          <w:szCs w:val="24"/>
+          <w:lang w:val="es-ES"/>
+        </w:rPr>
+        <w:t>Salir del programa.</w:t>
+      </w:r>
+    </w:p>
+    <w:p>
+      <w:pPr>
+        <w:numPr>
+          <w:ilvl w:val="0"/>
+          <w:numId w:val="3"/>
+        </w:numPr>
+        <w:rPr>
+          <w:sz w:val="24"/>
+          <w:szCs w:val="24"/>
+          <w:lang w:val="es-ES"/>
+        </w:rPr>
+      </w:pPr>
+      <w:r>
+        <w:rPr>
+          <w:b/>
+          <w:bCs/>
+          <w:sz w:val="24"/>
+          <w:szCs w:val="24"/>
+          <w:lang w:val="es-ES"/>
+        </w:rPr>
+        <w:t>Consulta de Información de Productos</w:t>
+      </w:r>
+      <w:r>
+        <w:rPr>
+          <w:sz w:val="24"/>
+          <w:szCs w:val="24"/>
+          <w:lang w:val="es-ES"/>
+        </w:rPr>
+        <w:t>:</w:t>
+      </w:r>
+    </w:p>
+    <w:p>
+      <w:pPr>
+        <w:numPr>
+          <w:ilvl w:val="1"/>
+          <w:numId w:val="3"/>
+        </w:numPr>
+        <w:rPr>
+          <w:sz w:val="24"/>
+          <w:szCs w:val="24"/>
+          <w:lang w:val="es-ES"/>
+        </w:rPr>
+      </w:pPr>
+      <w:r>
+        <w:rPr>
+          <w:sz w:val="24"/>
+          <w:szCs w:val="24"/>
+          <w:lang w:val="es-ES"/>
+        </w:rPr>
+        <w:t>Permite visualizar los productos almacenados en un archivo JSON.</w:t>
+      </w:r>
+    </w:p>
+    <w:p>
+      <w:pPr>
+        <w:numPr>
+          <w:ilvl w:val="1"/>
+          <w:numId w:val="3"/>
+        </w:numPr>
+        <w:rPr>
+          <w:sz w:val="24"/>
+          <w:szCs w:val="24"/>
+          <w:lang w:val="es-ES"/>
+        </w:rPr>
+      </w:pPr>
+      <w:r>
+        <w:rPr>
+          <w:sz w:val="24"/>
+          <w:szCs w:val="24"/>
+          <w:lang w:val="es-ES"/>
+        </w:rPr>
+        <w:t>Muestra datos como precio, promociones, stock y ubicación física del producto.</w:t>
+      </w:r>
+    </w:p>
+    <w:p>
+      <w:pPr>
+        <w:numPr>
+          <w:ilvl w:val="0"/>
+          <w:numId w:val="3"/>
+        </w:numPr>
+        <w:rPr>
+          <w:sz w:val="24"/>
+          <w:szCs w:val="24"/>
+          <w:lang w:val="es-ES"/>
+        </w:rPr>
+      </w:pPr>
+      <w:r>
+        <w:rPr>
+          <w:b/>
+          <w:bCs/>
+          <w:sz w:val="24"/>
+          <w:szCs w:val="24"/>
+          <w:lang w:val="es-ES"/>
+        </w:rPr>
+        <w:t>ABM de Productos (Alta, Baja, Modificación)</w:t>
+      </w:r>
+      <w:r>
+        <w:rPr>
+          <w:sz w:val="24"/>
+          <w:szCs w:val="24"/>
+          <w:lang w:val="es-ES"/>
+        </w:rPr>
+        <w:t>:</w:t>
+      </w:r>
+    </w:p>
+    <w:p>
+      <w:pPr>
+        <w:numPr>
+          <w:ilvl w:val="1"/>
+          <w:numId w:val="3"/>
+        </w:numPr>
+        <w:rPr>
+          <w:sz w:val="24"/>
+          <w:szCs w:val="24"/>
+          <w:lang w:val="es-ES"/>
+        </w:rPr>
+      </w:pPr>
+      <w:r>
+        <w:rPr>
+          <w:b/>
+          <w:bCs/>
+          <w:sz w:val="24"/>
+          <w:szCs w:val="24"/>
+          <w:lang w:val="es-ES"/>
+        </w:rPr>
+        <w:t>Agregar Productos</w:t>
+      </w:r>
+      <w:r>
+        <w:rPr>
+          <w:sz w:val="24"/>
+          <w:szCs w:val="24"/>
+          <w:lang w:val="es-ES"/>
+        </w:rPr>
+        <w:t>: Se pueden añadir nuevos productos al sistema con todos los detalles requeridos.</w:t>
+      </w:r>
+    </w:p>
+    <w:p>
+      <w:pPr>
+        <w:numPr>
+          <w:ilvl w:val="1"/>
+          <w:numId w:val="3"/>
+        </w:numPr>
+        <w:rPr>
+          <w:sz w:val="24"/>
+          <w:szCs w:val="24"/>
+          <w:lang w:val="es-ES"/>
+        </w:rPr>
+      </w:pPr>
+      <w:r>
+        <w:rPr>
+          <w:b/>
+          <w:bCs/>
+          <w:sz w:val="24"/>
+          <w:szCs w:val="24"/>
+          <w:lang w:val="es-ES"/>
+        </w:rPr>
+        <w:t>Modificar Productos</w:t>
+      </w:r>
+      <w:r>
+        <w:rPr>
+          <w:sz w:val="24"/>
+          <w:szCs w:val="24"/>
+          <w:lang w:val="es-ES"/>
+        </w:rPr>
+        <w:t>: Es posible editar los detalles de un producto ya existente.</w:t>
+      </w:r>
+    </w:p>
+    <w:p>
+      <w:pPr>
+        <w:numPr>
+          <w:ilvl w:val="1"/>
+          <w:numId w:val="3"/>
+        </w:numPr>
+        <w:rPr>
+          <w:sz w:val="24"/>
+          <w:szCs w:val="24"/>
+          <w:lang w:val="es-ES"/>
+        </w:rPr>
+      </w:pPr>
+      <w:r>
+        <w:rPr>
+          <w:b/>
+          <w:bCs/>
+          <w:sz w:val="24"/>
+          <w:szCs w:val="24"/>
+          <w:lang w:val="es-ES"/>
+        </w:rPr>
+        <w:t>Eliminar Productos</w:t>
+      </w:r>
+      <w:r>
+        <w:rPr>
+          <w:sz w:val="24"/>
+          <w:szCs w:val="24"/>
+          <w:lang w:val="es-ES"/>
+        </w:rPr>
+        <w:t>: Los productos se pueden eliminar del sistema de manera permanente.</w:t>
+      </w:r>
+    </w:p>
+    <w:p>
+      <w:pPr>
+        <w:numPr>
+          <w:ilvl w:val="0"/>
+          <w:numId w:val="3"/>
+        </w:numPr>
+        <w:rPr>
+          <w:sz w:val="24"/>
+          <w:szCs w:val="24"/>
+          <w:lang w:val="es-ES"/>
+        </w:rPr>
+      </w:pPr>
+      <w:r>
+        <w:rPr>
+          <w:b/>
+          <w:bCs/>
+          <w:sz w:val="24"/>
+          <w:szCs w:val="24"/>
+          <w:lang w:val="es-ES"/>
+        </w:rPr>
+        <w:t>Manejo de Archivos JSON</w:t>
+      </w:r>
+      <w:r>
+        <w:rPr>
+          <w:sz w:val="24"/>
+          <w:szCs w:val="24"/>
+          <w:lang w:val="es-ES"/>
+        </w:rPr>
+        <w:t>:</w:t>
+      </w:r>
+    </w:p>
+    <w:p>
+      <w:pPr>
+        <w:numPr>
+          <w:ilvl w:val="1"/>
+          <w:numId w:val="3"/>
+        </w:numPr>
+        <w:rPr>
+          <w:sz w:val="24"/>
+          <w:szCs w:val="24"/>
+          <w:lang w:val="es-ES"/>
+        </w:rPr>
+      </w:pPr>
+      <w:r>
+        <w:rPr>
+          <w:sz w:val="24"/>
+          <w:szCs w:val="24"/>
+          <w:lang w:val="es-ES"/>
+        </w:rPr>
+        <w:t>Los datos de los productos se almacenan en un archivo JSON.</w:t>
+      </w:r>
+    </w:p>
+    <w:p>
+      <w:pPr>
+        <w:numPr>
+          <w:ilvl w:val="1"/>
+          <w:numId w:val="3"/>
+        </w:numPr>
+        <w:rPr>
+          <w:sz w:val="24"/>
+          <w:szCs w:val="24"/>
+          <w:lang w:val="es-ES"/>
+        </w:rPr>
+      </w:pPr>
+      <w:r>
+        <w:rPr>
+          <w:sz w:val="24"/>
+          <w:szCs w:val="24"/>
+        </w:rPr>
+        <w:t xml:space="preserve">Para esto, se </w:t>
+      </w:r>
+      <w:proofErr w:type="spellStart"/>
+      <w:r>
+        <w:rPr>
+          <w:sz w:val="24"/>
+          <w:szCs w:val="24"/>
+        </w:rPr>
+        <w:t>import</w:t>
+      </w:r>
+      <w:r>
+        <w:rPr>
+          <w:sz w:val="24"/>
+          <w:szCs w:val="24"/>
+        </w:rPr>
+        <w:t>o</w:t>
+      </w:r>
+      <w:proofErr w:type="spellEnd"/>
+      <w:r>
+        <w:rPr>
+          <w:sz w:val="24"/>
+          <w:szCs w:val="24"/>
+        </w:rPr>
+        <w:t xml:space="preserve"> la librería </w:t>
+      </w:r>
+      <w:proofErr w:type="spellStart"/>
+      <w:r>
+        <w:rPr>
+          <w:sz w:val="24"/>
+          <w:szCs w:val="24"/>
+        </w:rPr>
+        <w:t>json</w:t>
+      </w:r>
+      <w:proofErr w:type="spellEnd"/>
+      <w:r>
+        <w:rPr>
+          <w:sz w:val="24"/>
+          <w:szCs w:val="24"/>
+        </w:rPr>
+        <w:t xml:space="preserve"> de Python, la cual permite leer, modificar y guardar la información de los productos</w:t>
+      </w:r>
+      <w:r>
+        <w:rPr>
+          <w:sz w:val="24"/>
+          <w:szCs w:val="24"/>
+        </w:rPr>
+        <w:t xml:space="preserve"> en el archivo </w:t>
+      </w:r>
+      <w:proofErr w:type="spellStart"/>
+      <w:r>
+        <w:rPr>
+          <w:sz w:val="24"/>
+          <w:szCs w:val="24"/>
+        </w:rPr>
+        <w:t>json</w:t>
+      </w:r>
+      <w:proofErr w:type="spellEnd"/>
+      <w:r>
+        <w:rPr>
+          <w:sz w:val="24"/>
+          <w:szCs w:val="24"/>
+        </w:rPr>
+        <w:t>.</w:t>
+      </w:r>
+    </w:p>
+    <w:p>
+      <w:pPr>
+        <w:numPr>
+          <w:ilvl w:val="1"/>
+          <w:numId w:val="3"/>
+        </w:numPr>
+        <w:rPr>
+          <w:sz w:val="24"/>
+          <w:szCs w:val="24"/>
+          <w:lang w:val="es-ES"/>
+        </w:rPr>
+      </w:pPr>
+      <w:r>
+        <w:rPr>
+          <w:sz w:val="24"/>
+          <w:szCs w:val="24"/>
+        </w:rPr>
+        <w:t>Se incluyen funciones para gestionar los archivos JSON, que almacenan todos los productos con sus detalles</w:t>
+      </w:r>
+      <w:r>
+        <w:rPr>
+          <w:sz w:val="24"/>
+          <w:szCs w:val="24"/>
+          <w:lang w:val="es-ES"/>
+        </w:rPr>
+        <w:t>.</w:t>
+      </w:r>
+    </w:p>
+    <w:p>
+      <w:pPr>
+        <w:numPr>
+          <w:ilvl w:val="0"/>
+          <w:numId w:val="3"/>
+        </w:numPr>
+        <w:rPr>
+          <w:sz w:val="24"/>
+          <w:szCs w:val="24"/>
+          <w:lang w:val="es-ES"/>
+        </w:rPr>
+      </w:pPr>
+      <w:r>
+        <w:rPr>
+          <w:b/>
+          <w:bCs/>
+          <w:sz w:val="24"/>
+          <w:szCs w:val="24"/>
+          <w:lang w:val="es-ES"/>
+        </w:rPr>
+        <w:t>Salida del Programa</w:t>
+      </w:r>
+      <w:r>
+        <w:rPr>
+          <w:sz w:val="24"/>
+          <w:szCs w:val="24"/>
+          <w:lang w:val="es-ES"/>
+        </w:rPr>
+        <w:t>:</w:t>
+      </w:r>
+    </w:p>
+    <w:p>
+      <w:pPr>
+        <w:numPr>
+          <w:ilvl w:val="1"/>
+          <w:numId w:val="3"/>
+        </w:numPr>
+        <w:rPr>
+          <w:sz w:val="24"/>
+          <w:szCs w:val="24"/>
+          <w:lang w:val="es-ES"/>
+        </w:rPr>
+      </w:pPr>
+      <w:r>
+        <w:rPr>
+          <w:sz w:val="24"/>
+          <w:szCs w:val="24"/>
+          <w:lang w:val="es-ES"/>
+        </w:rPr>
+        <w:t>Una opción que muestra un banner de despedida y finaliza la ejecución.</w:t>
+      </w:r>
+    </w:p>
+    <w:p>
+      <w:pPr>
+        <w:rPr>
+          <w:b/>
+          <w:bCs/>
+          <w:sz w:val="24"/>
+          <w:szCs w:val="24"/>
+          <w:lang w:val="es-ES"/>
+        </w:rPr>
+      </w:pPr>
+      <w:r>
+        <w:rPr>
+          <w:b/>
+          <w:bCs/>
+          <w:sz w:val="24"/>
+          <w:szCs w:val="24"/>
+          <w:lang w:val="es-ES"/>
+        </w:rPr>
+        <w:t>Funcionalidades Planeadas:</w:t>
+      </w:r>
+    </w:p>
+    <w:p>
+      <w:pPr>
+        <w:numPr>
+          <w:ilvl w:val="0"/>
+          <w:numId w:val="4"/>
+        </w:numPr>
+        <w:rPr>
+          <w:sz w:val="24"/>
+          <w:szCs w:val="24"/>
+          <w:lang w:val="es-ES"/>
+        </w:rPr>
+      </w:pPr>
+      <w:r>
+        <w:rPr>
+          <w:b/>
+          <w:bCs/>
+          <w:sz w:val="24"/>
+          <w:szCs w:val="24"/>
+          <w:lang w:val="es-ES"/>
+        </w:rPr>
+        <w:t>Caja</w:t>
+      </w:r>
+      <w:r>
+        <w:rPr>
+          <w:sz w:val="24"/>
+          <w:szCs w:val="24"/>
+          <w:lang w:val="es-ES"/>
+        </w:rPr>
+        <w:t>:</w:t>
+      </w:r>
+    </w:p>
+    <w:p>
+      <w:pPr>
+        <w:numPr>
+          <w:ilvl w:val="1"/>
+          <w:numId w:val="4"/>
+        </w:numPr>
+        <w:rPr>
+          <w:sz w:val="24"/>
+          <w:szCs w:val="24"/>
+          <w:lang w:val="es-ES"/>
+        </w:rPr>
+      </w:pPr>
+      <w:r>
+        <w:rPr>
+          <w:sz w:val="24"/>
+          <w:szCs w:val="24"/>
+          <w:lang w:val="es-ES"/>
+        </w:rPr>
+        <w:t>Conexión con la base de datos de productos para realizar operaciones de venta.</w:t>
+      </w:r>
+    </w:p>
+    <w:p>
+      <w:pPr>
+        <w:numPr>
+          <w:ilvl w:val="1"/>
+          <w:numId w:val="4"/>
+        </w:numPr>
+        <w:rPr>
+          <w:sz w:val="24"/>
+          <w:szCs w:val="24"/>
+          <w:lang w:val="es-ES"/>
+        </w:rPr>
+      </w:pPr>
+      <w:r>
+        <w:rPr>
+          <w:sz w:val="24"/>
+          <w:szCs w:val="24"/>
+          <w:lang w:val="es-ES"/>
+        </w:rPr>
+        <w:t>Reducción automática de stock tras cada operación y cálculo del cambio.</w:t>
+      </w:r>
+    </w:p>
+    <w:p>
+      <w:pPr>
+        <w:numPr>
+          <w:ilvl w:val="0"/>
+          <w:numId w:val="4"/>
+        </w:numPr>
+        <w:rPr>
+          <w:sz w:val="24"/>
+          <w:szCs w:val="24"/>
+          <w:lang w:val="es-ES"/>
+        </w:rPr>
+      </w:pPr>
+      <w:r>
+        <w:rPr>
+          <w:b/>
+          <w:bCs/>
+          <w:sz w:val="24"/>
+          <w:szCs w:val="24"/>
+          <w:lang w:val="es-ES"/>
+        </w:rPr>
+        <w:t>Generación de Estadísticas</w:t>
+      </w:r>
+      <w:r>
+        <w:rPr>
+          <w:sz w:val="24"/>
+          <w:szCs w:val="24"/>
+          <w:lang w:val="es-ES"/>
+        </w:rPr>
+        <w:t>:</w:t>
+      </w:r>
+    </w:p>
+    <w:p>
+      <w:pPr>
+        <w:numPr>
+          <w:ilvl w:val="1"/>
+          <w:numId w:val="4"/>
+        </w:numPr>
+        <w:rPr>
+          <w:sz w:val="24"/>
+          <w:szCs w:val="24"/>
+          <w:lang w:val="es-ES"/>
+        </w:rPr>
+      </w:pPr>
+      <w:r>
+        <w:rPr>
+          <w:sz w:val="24"/>
+          <w:szCs w:val="24"/>
+          <w:lang w:val="es-ES"/>
+        </w:rPr>
+        <w:t>Herramientas para crear reportes sobre las ventas, facturación y productos más vendidos.</w:t>
+      </w:r>
+    </w:p>
+    <w:p>
+      <w:pPr>
+        <w:rPr>
+          <w:sz w:val="24"/>
+          <w:szCs w:val="24"/>
+          <w:lang w:val="es-ES"/>
+        </w:rPr>
+      </w:pPr>
     </w:p>
     <w:sectPr>
       <w:pgSz w:w="11906" w:h="16838"/>
@@ -377,8 +1142,129 @@
 </file>
 
 <file path=word/numbering.xml><?xml version="1.0" encoding="utf-8"?>
-<w:numbering xmlns:wpc="http://schemas.microsoft.com/office/word/2010/wordprocessingCanvas" xmlns:cx="http://schemas.microsoft.com/office/drawing/2014/chartex" xmlns:cx1="http://schemas.microsoft.com/office/drawing/2015/9/8/chartex" xmlns:cx2="http://schemas.microsoft.com/office/drawing/2015/10/21/chartex" xmlns:cx3="http://schemas.microsoft.com/office/drawing/2016/5/9/chartex" xmlns:cx4="http://schemas.microsoft.com/office/drawing/2016/5/10/chartex" xmlns:cx5="http://schemas.microsoft.com/office/drawing/2016/5/11/chartex" xmlns:cx6="http://schemas.microsoft.com/office/drawing/2016/5/12/chartex" xmlns:cx7="http://schemas.microsoft.com/office/drawing/2016/5/13/chartex" xmlns:cx8="http://schemas.microsoft.com/office/drawing/2016/5/14/chartex" xmlns:mc="http://schemas.openxmlformats.org/markup-compatibility/2006" xmlns:aink="http://schemas.microsoft.com/office/drawing/2016/ink" xmlns:am3d="http://schemas.microsoft.com/office/drawing/2017/model3d" xmlns:o="urn:schemas-microsoft-com:office:office" xmlns:r="http://schemas.openxmlformats.org/officeDocument/2006/relationships" xmlns:m="http://schemas.openxmlformats.org/officeDocument/2006/math" xmlns:v="urn:schemas-microsoft-com:vml" xmlns:wp14="http://schemas.microsoft.com/office/word/2010/wordprocessingDrawing" xmlns:wp="http://schemas.openxmlformats.org/drawingml/2006/wordprocessingDrawing" xmlns:w10="urn:schemas-microsoft-com:office:word" xmlns:w="http://schemas.openxmlformats.org/wordprocessingml/2006/main" xmlns:w14="http://schemas.microsoft.com/office/word/2010/wordml" xmlns:w15="http://schemas.microsoft.com/office/word/2012/wordml" xmlns:w16cex="http://schemas.microsoft.com/office/word/2018/wordml/cex" xmlns:w16cid="http://schemas.microsoft.com/office/word/2016/wordml/cid" xmlns:w16="http://schemas.microsoft.com/office/word/2018/wordml" xmlns:w16sdtdh="http://schemas.microsoft.com/office/word/2020/wordml/sdtdatahash" xmlns:w16se="http://schemas.microsoft.com/office/word/2015/wordml/symex" xmlns:wpg="http://schemas.microsoft.com/office/word/2010/wordprocessingGroup" xmlns:wpi="http://schemas.microsoft.com/office/word/2010/wordprocessingInk" xmlns:wne="http://schemas.microsoft.com/office/word/2006/wordml" xmlns:wps="http://schemas.microsoft.com/office/word/2010/wordprocessingShape" mc:Ignorable="w14 w15 w16se w16cid w16 w16cex w16sdtdh wp14">
+<w:numbering xmlns:wpc="http://schemas.microsoft.com/office/word/2010/wordprocessingCanvas" xmlns:cx="http://schemas.microsoft.com/office/drawing/2014/chartex" xmlns:cx1="http://schemas.microsoft.com/office/drawing/2015/9/8/chartex" xmlns:cx2="http://schemas.microsoft.com/office/drawing/2015/10/21/chartex" xmlns:cx3="http://schemas.microsoft.com/office/drawing/2016/5/9/chartex" xmlns:cx4="http://schemas.microsoft.com/office/drawing/2016/5/10/chartex" xmlns:cx5="http://schemas.microsoft.com/office/drawing/2016/5/11/chartex" xmlns:cx6="http://schemas.microsoft.com/office/drawing/2016/5/12/chartex" xmlns:cx7="http://schemas.microsoft.com/office/drawing/2016/5/13/chartex" xmlns:cx8="http://schemas.microsoft.com/office/drawing/2016/5/14/chartex" xmlns:mc="http://schemas.openxmlformats.org/markup-compatibility/2006" xmlns:aink="http://schemas.microsoft.com/office/drawing/2016/ink" xmlns:am3d="http://schemas.microsoft.com/office/drawing/2017/model3d" xmlns:o="urn:schemas-microsoft-com:office:office" xmlns:oel="http://schemas.microsoft.com/office/2019/extlst" xmlns:r="http://schemas.openxmlformats.org/officeDocument/2006/relationships" xmlns:m="http://schemas.openxmlformats.org/officeDocument/2006/math" xmlns:v="urn:schemas-microsoft-com:vml" xmlns:wp14="http://schemas.microsoft.com/office/word/2010/wordprocessingDrawing" xmlns:wp="http://schemas.openxmlformats.org/drawingml/2006/wordprocessingDrawing" xmlns:w10="urn:schemas-microsoft-com:office:word" xmlns:w="http://schemas.openxmlformats.org/wordprocessingml/2006/main" xmlns:w14="http://schemas.microsoft.com/office/word/2010/wordml" xmlns:w15="http://schemas.microsoft.com/office/word/2012/wordml" xmlns:w16cex="http://schemas.microsoft.com/office/word/2018/wordml/cex" xmlns:w16cid="http://schemas.microsoft.com/office/word/2016/wordml/cid" xmlns:w16="http://schemas.microsoft.com/office/word/2018/wordml" xmlns:w16du="http://schemas.microsoft.com/office/word/2023/wordml/word16du" xmlns:w16sdtdh="http://schemas.microsoft.com/office/word/2020/wordml/sdtdatahash" xmlns:w16se="http://schemas.microsoft.com/office/word/2015/wordml/symex" xmlns:wpg="http://schemas.microsoft.com/office/word/2010/wordprocessingGroup" xmlns:wpi="http://schemas.microsoft.com/office/word/2010/wordprocessingInk" xmlns:wne="http://schemas.microsoft.com/office/word/2006/wordml" xmlns:wps="http://schemas.microsoft.com/office/word/2010/wordprocessingShape" mc:Ignorable="w14 w15 w16se w16cid w16 w16cex w16sdtdh w16du wp14">
   <w:abstractNum w:abstractNumId="0" w15:restartNumberingAfterBreak="0">
+    <w:nsid w:val="2B93626E"/>
+    <w:multiLevelType w:val="multilevel"/>
+    <w:tmpl w:val="E3944BB6"/>
+    <w:lvl w:ilvl="0">
+      <w:start w:val="1"/>
+      <w:numFmt w:val="decimal"/>
+      <w:lvlText w:val="%1."/>
+      <w:lvlJc w:val="left"/>
+      <w:pPr>
+        <w:tabs>
+          <w:tab w:val="num" w:pos="720"/>
+        </w:tabs>
+        <w:ind w:left="720" w:hanging="360"/>
+      </w:pPr>
+    </w:lvl>
+    <w:lvl w:ilvl="1">
+      <w:start w:val="1"/>
+      <w:numFmt w:val="bullet"/>
+      <w:lvlText w:val="o"/>
+      <w:lvlJc w:val="left"/>
+      <w:pPr>
+        <w:tabs>
+          <w:tab w:val="num" w:pos="1440"/>
+        </w:tabs>
+        <w:ind w:left="1440" w:hanging="360"/>
+      </w:pPr>
+      <w:rPr>
+        <w:rFonts w:ascii="Courier New" w:hAnsi="Courier New" w:hint="default"/>
+        <w:sz w:val="20"/>
+      </w:rPr>
+    </w:lvl>
+    <w:lvl w:ilvl="2">
+      <w:start w:val="1"/>
+      <w:numFmt w:val="bullet"/>
+      <w:lvlText w:val=""/>
+      <w:lvlJc w:val="left"/>
+      <w:pPr>
+        <w:tabs>
+          <w:tab w:val="num" w:pos="2160"/>
+        </w:tabs>
+        <w:ind w:left="2160" w:hanging="360"/>
+      </w:pPr>
+      <w:rPr>
+        <w:rFonts w:ascii="Wingdings" w:hAnsi="Wingdings" w:hint="default"/>
+        <w:sz w:val="20"/>
+      </w:rPr>
+    </w:lvl>
+    <w:lvl w:ilvl="3" w:tentative="1">
+      <w:start w:val="1"/>
+      <w:numFmt w:val="decimal"/>
+      <w:lvlText w:val="%4."/>
+      <w:lvlJc w:val="left"/>
+      <w:pPr>
+        <w:tabs>
+          <w:tab w:val="num" w:pos="2880"/>
+        </w:tabs>
+        <w:ind w:left="2880" w:hanging="360"/>
+      </w:pPr>
+    </w:lvl>
+    <w:lvl w:ilvl="4" w:tentative="1">
+      <w:start w:val="1"/>
+      <w:numFmt w:val="decimal"/>
+      <w:lvlText w:val="%5."/>
+      <w:lvlJc w:val="left"/>
+      <w:pPr>
+        <w:tabs>
+          <w:tab w:val="num" w:pos="3600"/>
+        </w:tabs>
+        <w:ind w:left="3600" w:hanging="360"/>
+      </w:pPr>
+    </w:lvl>
+    <w:lvl w:ilvl="5" w:tentative="1">
+      <w:start w:val="1"/>
+      <w:numFmt w:val="decimal"/>
+      <w:lvlText w:val="%6."/>
+      <w:lvlJc w:val="left"/>
+      <w:pPr>
+        <w:tabs>
+          <w:tab w:val="num" w:pos="4320"/>
+        </w:tabs>
+        <w:ind w:left="4320" w:hanging="360"/>
+      </w:pPr>
+    </w:lvl>
+    <w:lvl w:ilvl="6" w:tentative="1">
+      <w:start w:val="1"/>
+      <w:numFmt w:val="decimal"/>
+      <w:lvlText w:val="%7."/>
+      <w:lvlJc w:val="left"/>
+      <w:pPr>
+        <w:tabs>
+          <w:tab w:val="num" w:pos="5040"/>
+        </w:tabs>
+        <w:ind w:left="5040" w:hanging="360"/>
+      </w:pPr>
+    </w:lvl>
+    <w:lvl w:ilvl="7" w:tentative="1">
+      <w:start w:val="1"/>
+      <w:numFmt w:val="decimal"/>
+      <w:lvlText w:val="%8."/>
+      <w:lvlJc w:val="left"/>
+      <w:pPr>
+        <w:tabs>
+          <w:tab w:val="num" w:pos="5760"/>
+        </w:tabs>
+        <w:ind w:left="5760" w:hanging="360"/>
+      </w:pPr>
+    </w:lvl>
+    <w:lvl w:ilvl="8" w:tentative="1">
+      <w:start w:val="1"/>
+      <w:numFmt w:val="decimal"/>
+      <w:lvlText w:val="%9."/>
+      <w:lvlJc w:val="left"/>
+      <w:pPr>
+        <w:tabs>
+          <w:tab w:val="num" w:pos="6480"/>
+        </w:tabs>
+        <w:ind w:left="6480" w:hanging="360"/>
+      </w:pPr>
+    </w:lvl>
+  </w:abstractNum>
+  <w:abstractNum w:abstractNumId="1" w15:restartNumberingAfterBreak="0">
     <w:nsid w:val="47D62C1F"/>
     <w:multiLevelType w:val="hybridMultilevel"/>
     <w:tmpl w:val="AF9448D4"/>
@@ -491,7 +1377,7 @@
       </w:rPr>
     </w:lvl>
   </w:abstractNum>
-  <w:abstractNum w:abstractNumId="1" w15:restartNumberingAfterBreak="0">
+  <w:abstractNum w:abstractNumId="2" w15:restartNumberingAfterBreak="0">
     <w:nsid w:val="4A402F19"/>
     <w:multiLevelType w:val="hybridMultilevel"/>
     <w:tmpl w:val="F92E2684"/>
@@ -604,17 +1490,140 @@
       </w:rPr>
     </w:lvl>
   </w:abstractNum>
-  <w:num w:numId="1">
+  <w:abstractNum w:abstractNumId="3" w15:restartNumberingAfterBreak="0">
+    <w:nsid w:val="67E76346"/>
+    <w:multiLevelType w:val="multilevel"/>
+    <w:tmpl w:val="7436B228"/>
+    <w:lvl w:ilvl="0">
+      <w:start w:val="1"/>
+      <w:numFmt w:val="decimal"/>
+      <w:lvlText w:val="%1."/>
+      <w:lvlJc w:val="left"/>
+      <w:pPr>
+        <w:tabs>
+          <w:tab w:val="num" w:pos="720"/>
+        </w:tabs>
+        <w:ind w:left="720" w:hanging="360"/>
+      </w:pPr>
+    </w:lvl>
+    <w:lvl w:ilvl="1">
+      <w:start w:val="1"/>
+      <w:numFmt w:val="bullet"/>
+      <w:lvlText w:val="o"/>
+      <w:lvlJc w:val="left"/>
+      <w:pPr>
+        <w:tabs>
+          <w:tab w:val="num" w:pos="1440"/>
+        </w:tabs>
+        <w:ind w:left="1440" w:hanging="360"/>
+      </w:pPr>
+      <w:rPr>
+        <w:rFonts w:ascii="Courier New" w:hAnsi="Courier New" w:hint="default"/>
+        <w:sz w:val="20"/>
+      </w:rPr>
+    </w:lvl>
+    <w:lvl w:ilvl="2" w:tentative="1">
+      <w:start w:val="1"/>
+      <w:numFmt w:val="decimal"/>
+      <w:lvlText w:val="%3."/>
+      <w:lvlJc w:val="left"/>
+      <w:pPr>
+        <w:tabs>
+          <w:tab w:val="num" w:pos="2160"/>
+        </w:tabs>
+        <w:ind w:left="2160" w:hanging="360"/>
+      </w:pPr>
+    </w:lvl>
+    <w:lvl w:ilvl="3" w:tentative="1">
+      <w:start w:val="1"/>
+      <w:numFmt w:val="decimal"/>
+      <w:lvlText w:val="%4."/>
+      <w:lvlJc w:val="left"/>
+      <w:pPr>
+        <w:tabs>
+          <w:tab w:val="num" w:pos="2880"/>
+        </w:tabs>
+        <w:ind w:left="2880" w:hanging="360"/>
+      </w:pPr>
+    </w:lvl>
+    <w:lvl w:ilvl="4" w:tentative="1">
+      <w:start w:val="1"/>
+      <w:numFmt w:val="decimal"/>
+      <w:lvlText w:val="%5."/>
+      <w:lvlJc w:val="left"/>
+      <w:pPr>
+        <w:tabs>
+          <w:tab w:val="num" w:pos="3600"/>
+        </w:tabs>
+        <w:ind w:left="3600" w:hanging="360"/>
+      </w:pPr>
+    </w:lvl>
+    <w:lvl w:ilvl="5" w:tentative="1">
+      <w:start w:val="1"/>
+      <w:numFmt w:val="decimal"/>
+      <w:lvlText w:val="%6."/>
+      <w:lvlJc w:val="left"/>
+      <w:pPr>
+        <w:tabs>
+          <w:tab w:val="num" w:pos="4320"/>
+        </w:tabs>
+        <w:ind w:left="4320" w:hanging="360"/>
+      </w:pPr>
+    </w:lvl>
+    <w:lvl w:ilvl="6" w:tentative="1">
+      <w:start w:val="1"/>
+      <w:numFmt w:val="decimal"/>
+      <w:lvlText w:val="%7."/>
+      <w:lvlJc w:val="left"/>
+      <w:pPr>
+        <w:tabs>
+          <w:tab w:val="num" w:pos="5040"/>
+        </w:tabs>
+        <w:ind w:left="5040" w:hanging="360"/>
+      </w:pPr>
+    </w:lvl>
+    <w:lvl w:ilvl="7" w:tentative="1">
+      <w:start w:val="1"/>
+      <w:numFmt w:val="decimal"/>
+      <w:lvlText w:val="%8."/>
+      <w:lvlJc w:val="left"/>
+      <w:pPr>
+        <w:tabs>
+          <w:tab w:val="num" w:pos="5760"/>
+        </w:tabs>
+        <w:ind w:left="5760" w:hanging="360"/>
+      </w:pPr>
+    </w:lvl>
+    <w:lvl w:ilvl="8" w:tentative="1">
+      <w:start w:val="1"/>
+      <w:numFmt w:val="decimal"/>
+      <w:lvlText w:val="%9."/>
+      <w:lvlJc w:val="left"/>
+      <w:pPr>
+        <w:tabs>
+          <w:tab w:val="num" w:pos="6480"/>
+        </w:tabs>
+        <w:ind w:left="6480" w:hanging="360"/>
+      </w:pPr>
+    </w:lvl>
+  </w:abstractNum>
+  <w:num w:numId="1" w16cid:durableId="1314214105">
+    <w:abstractNumId w:val="2"/>
+  </w:num>
+  <w:num w:numId="2" w16cid:durableId="359672978">
     <w:abstractNumId w:val="1"/>
   </w:num>
-  <w:num w:numId="2">
+  <w:num w:numId="3" w16cid:durableId="1984892193">
     <w:abstractNumId w:val="0"/>
+  </w:num>
+  <w:num w:numId="4" w16cid:durableId="268661146">
+    <w:abstractNumId w:val="3"/>
   </w:num>
 </w:numbering>
 </file>
 
 <file path=word/styles.xml><?xml version="1.0" encoding="utf-8"?>
-<w:styles xmlns:mc="http://schemas.openxmlformats.org/markup-compatibility/2006" xmlns:r="http://schemas.openxmlformats.org/officeDocument/2006/relationships" xmlns:w="http://schemas.openxmlformats.org/wordprocessingml/2006/main" xmlns:w14="http://schemas.microsoft.com/office/word/2010/wordml" xmlns:w15="http://schemas.microsoft.com/office/word/2012/wordml" xmlns:w16cex="http://schemas.microsoft.com/office/word/2018/wordml/cex" xmlns:w16cid="http://schemas.microsoft.com/office/word/2016/wordml/cid" xmlns:w16="http://schemas.microsoft.com/office/word/2018/wordml" xmlns:w16sdtdh="http://schemas.microsoft.com/office/word/2020/wordml/sdtdatahash" xmlns:w16se="http://schemas.microsoft.com/office/word/2015/wordml/symex" mc:Ignorable="w14 w15 w16se w16cid w16 w16cex w16sdtdh">
+<w:styles xmlns:mc="http://schemas.openxmlformats.org/markup-compatibility/2006" xmlns:r="http://schemas.openxmlformats.org/officeDocument/2006/relationships" xmlns:w="http://schemas.openxmlformats.org/wordprocessingml/2006/main" xmlns:w14="http://schemas.microsoft.com/office/word/2010/wordml" xmlns:w15="http://schemas.microsoft.com/office/word/2012/wordml" xmlns:w16cex="http://schemas.microsoft.com/office/word/2018/wordml/cex" xmlns:w16cid="http://schemas.microsoft.com/office/word/2016/wordml/cid" xmlns:w16="http://schemas.microsoft.com/office/word/2018/wordml" xmlns:w16du="http://schemas.microsoft.com/office/word/2023/wordml/word16du" xmlns:w16sdtdh="http://schemas.microsoft.com/office/word/2020/wordml/sdtdatahash" xmlns:w16se="http://schemas.microsoft.com/office/word/2015/wordml/symex" mc:Ignorable="w14 w15 w16se w16cid w16 w16cex w16sdtdh w16du">
   <w:docDefaults>
     <w:rPrDefault>
       <w:rPr>
@@ -1033,10 +2042,32 @@
       <w:szCs w:val="32"/>
     </w:rPr>
   </w:style>
+  <w:style w:type="paragraph" w:styleId="Ttulo3">
+    <w:name w:val="heading 3"/>
+    <w:basedOn w:val="Normal"/>
+    <w:next w:val="Normal"/>
+    <w:link w:val="Ttulo3Car"/>
+    <w:uiPriority w:val="9"/>
+    <w:semiHidden/>
+    <w:unhideWhenUsed/>
+    <w:qFormat/>
+    <w:rsid w:val="000300BF"/>
+    <w:pPr>
+      <w:keepNext/>
+      <w:keepLines/>
+      <w:spacing w:before="40" w:after="0"/>
+      <w:outlineLvl w:val="2"/>
+    </w:pPr>
+    <w:rPr>
+      <w:rFonts w:asciiTheme="majorHAnsi" w:eastAsiaTheme="majorEastAsia" w:hAnsiTheme="majorHAnsi" w:cstheme="majorBidi"/>
+      <w:color w:val="1F3763" w:themeColor="accent1" w:themeShade="7F"/>
+      <w:sz w:val="24"/>
+      <w:szCs w:val="24"/>
+    </w:rPr>
+  </w:style>
   <w:style w:type="character" w:default="1" w:styleId="Fuentedeprrafopredeter">
     <w:name w:val="Default Paragraph Font"/>
     <w:uiPriority w:val="1"/>
-    <w:semiHidden/>
     <w:unhideWhenUsed/>
   </w:style>
   <w:style w:type="table" w:default="1" w:styleId="Tablanormal">
@@ -1082,6 +2113,20 @@
       <w:color w:val="2F5496" w:themeColor="accent1" w:themeShade="BF"/>
       <w:sz w:val="32"/>
       <w:szCs w:val="32"/>
+    </w:rPr>
+  </w:style>
+  <w:style w:type="character" w:customStyle="1" w:styleId="Ttulo3Car">
+    <w:name w:val="Título 3 Car"/>
+    <w:basedOn w:val="Fuentedeprrafopredeter"/>
+    <w:link w:val="Ttulo3"/>
+    <w:uiPriority w:val="9"/>
+    <w:semiHidden/>
+    <w:rsid w:val="000300BF"/>
+    <w:rPr>
+      <w:rFonts w:asciiTheme="majorHAnsi" w:eastAsiaTheme="majorEastAsia" w:hAnsiTheme="majorHAnsi" w:cstheme="majorBidi"/>
+      <w:color w:val="1F3763" w:themeColor="accent1" w:themeShade="7F"/>
+      <w:sz w:val="24"/>
+      <w:szCs w:val="24"/>
     </w:rPr>
   </w:style>
 </w:styles>
@@ -1383,6 +2428,15 @@
 </file>
 
 <file path=customXml/item1.xml><?xml version="1.0" encoding="utf-8"?>
+<?mso-contentType ?>
+<FormTemplates xmlns="http://schemas.microsoft.com/sharepoint/v3/contenttype/forms">
+  <Display>DocumentLibraryForm</Display>
+  <Edit>DocumentLibraryForm</Edit>
+  <New>DocumentLibraryForm</New>
+</FormTemplates>
+</file>
+
+<file path=customXml/item2.xml><?xml version="1.0" encoding="utf-8"?>
 <ct:contentTypeSchema xmlns:ct="http://schemas.microsoft.com/office/2006/metadata/contentType" xmlns:ma="http://schemas.microsoft.com/office/2006/metadata/properties/metaAttributes" ct:_="" ma:_="" ma:contentTypeName="Documento" ma:contentTypeID="0x01010065F47D3C43AC2A4EA1510390634D5278" ma:contentTypeVersion="5" ma:contentTypeDescription="Crear nuevo documento." ma:contentTypeScope="" ma:versionID="60c5401124bf9573cc12c7d62698511d">
   <xsd:schema xmlns:xsd="http://www.w3.org/2001/XMLSchema" xmlns:xs="http://www.w3.org/2001/XMLSchema" xmlns:p="http://schemas.microsoft.com/office/2006/metadata/properties" xmlns:ns2="9d37197d-691c-43fa-b118-8a384236082a" targetNamespace="http://schemas.microsoft.com/office/2006/metadata/properties" ma:root="true" ma:fieldsID="0933f7da31ecb8ad5fb29877b8b33070" ns2:_="">
     <xsd:import namespace="9d37197d-691c-43fa-b118-8a384236082a"/>
@@ -1532,19 +2586,28 @@
 </ct:contentTypeSchema>
 </file>
 
-<file path=customXml/item2.xml><?xml version="1.0" encoding="utf-8"?>
-<?mso-contentType ?>
-<FormTemplates xmlns="http://schemas.microsoft.com/sharepoint/v3/contenttype/forms">
-  <Display>DocumentLibraryForm</Display>
-  <Edit>DocumentLibraryForm</Edit>
-  <New>DocumentLibraryForm</New>
-</FormTemplates>
-</file>
-
 <file path=customXml/itemProps1.xml><?xml version="1.0" encoding="utf-8"?>
-<ds:datastoreItem xmlns:ds="http://schemas.openxmlformats.org/officeDocument/2006/customXml" ds:itemID="{B2641C1B-063F-4A95-A42F-72D7BD4E280D}"/>
+<ds:datastoreItem xmlns:ds="http://schemas.openxmlformats.org/officeDocument/2006/customXml" ds:itemID="{E85A5EF3-4F89-4741-8468-5E53ABC5A6F6}">
+  <ds:schemaRefs>
+    <ds:schemaRef ds:uri="http://schemas.microsoft.com/sharepoint/v3/contenttype/forms"/>
+  </ds:schemaRefs>
+</ds:datastoreItem>
 </file>
 
 <file path=customXml/itemProps2.xml><?xml version="1.0" encoding="utf-8"?>
-<ds:datastoreItem xmlns:ds="http://schemas.openxmlformats.org/officeDocument/2006/customXml" ds:itemID="{E85A5EF3-4F89-4741-8468-5E53ABC5A6F6}"/>
+<ds:datastoreItem xmlns:ds="http://schemas.openxmlformats.org/officeDocument/2006/customXml" ds:itemID="{B2641C1B-063F-4A95-A42F-72D7BD4E280D}">
+  <ds:schemaRefs>
+    <ds:schemaRef ds:uri="http://schemas.microsoft.com/office/2006/metadata/contentType"/>
+    <ds:schemaRef ds:uri="http://schemas.microsoft.com/office/2006/metadata/properties/metaAttributes"/>
+    <ds:schemaRef ds:uri="http://www.w3.org/2001/XMLSchema"/>
+    <ds:schemaRef ds:uri="http://schemas.microsoft.com/office/2006/metadata/properties"/>
+    <ds:schemaRef ds:uri="9d37197d-691c-43fa-b118-8a384236082a"/>
+    <ds:schemaRef ds:uri="http://schemas.microsoft.com/office/2006/documentManagement/types"/>
+    <ds:schemaRef ds:uri="http://schemas.microsoft.com/office/infopath/2007/PartnerControls"/>
+    <ds:schemaRef ds:uri="http://schemas.openxmlformats.org/package/2006/metadata/core-properties"/>
+    <ds:schemaRef ds:uri="http://purl.org/dc/elements/1.1/"/>
+    <ds:schemaRef ds:uri="http://purl.org/dc/terms/"/>
+    <ds:schemaRef ds:uri="http://schemas.microsoft.com/internal/obd"/>
+  </ds:schemaRefs>
+</ds:datastoreItem>
 </file>
</xml_diff>

<commit_message>
Correcion de nombre en Word de documentacion
</commit_message>
<xml_diff>
--- a/ProyectoIntegrador_ ElKoto.docx
+++ b/ProyectoIntegrador_ ElKoto.docx
@@ -180,13 +180,23 @@
           <w:lang w:val="es-ES"/>
         </w:rPr>
       </w:pPr>
+      <w:proofErr w:type="spellStart"/>
       <w:r>
         <w:rPr>
           <w:sz w:val="28"/>
           <w:szCs w:val="28"/>
           <w:lang w:val="es-ES"/>
         </w:rPr>
-        <w:t xml:space="preserve">Andreas </w:t>
+        <w:t>Andres</w:t>
+      </w:r>
+      <w:proofErr w:type="spellEnd"/>
+      <w:r>
+        <w:rPr>
+          <w:sz w:val="28"/>
+          <w:szCs w:val="28"/>
+          <w:lang w:val="es-ES"/>
+        </w:rPr>
+        <w:t xml:space="preserve"> </w:t>
       </w:r>
       <w:proofErr w:type="spellStart"/>
       <w:r>

</xml_diff>